<commit_message>
Added Henry D/N in identified template
</commit_message>
<xml_diff>
--- a/Installer Script/WordTemplates/IdentifiedTemplate.docx
+++ b/Installer Script/WordTemplates/IdentifiedTemplate.docx
@@ -470,7 +470,81 @@
           <w:sz w:val="28"/>
           <w:szCs w:val="28"/>
         </w:rPr>
-        <w:t xml:space="preserve">  </w:t>
+        <w:t xml:space="preserve"> </w:t>
+      </w:r>
+      <w:r>
+        <w:rPr>
+          <w:sz w:val="28"/>
+          <w:szCs w:val="28"/>
+        </w:rPr>
+        <w:tab/>
+      </w:r>
+      <w:r>
+        <w:rPr>
+          <w:sz w:val="28"/>
+          <w:szCs w:val="28"/>
+          <w:u w:val="single"/>
+        </w:rPr>
+        <w:t>Numerator</w:t>
+      </w:r>
+    </w:p>
+    <w:p>
+      <w:pPr>
+        <w:pStyle w:val="NoSpacing"/>
+        <w:rPr>
+          <w:sz w:val="28"/>
+          <w:szCs w:val="28"/>
+        </w:rPr>
+      </w:pPr>
+      <w:r>
+        <w:rPr>
+          <w:sz w:val="28"/>
+          <w:szCs w:val="28"/>
+        </w:rPr>
+        <w:tab/>
+      </w:r>
+      <w:r>
+        <w:rPr>
+          <w:sz w:val="28"/>
+          <w:szCs w:val="28"/>
+        </w:rPr>
+        <w:tab/>
+      </w:r>
+      <w:r>
+        <w:rPr>
+          <w:sz w:val="28"/>
+          <w:szCs w:val="28"/>
+        </w:rPr>
+        <w:tab/>
+      </w:r>
+      <w:r>
+        <w:rPr>
+          <w:sz w:val="28"/>
+          <w:szCs w:val="28"/>
+        </w:rPr>
+        <w:tab/>
+      </w:r>
+      <w:r>
+        <w:rPr>
+          <w:sz w:val="28"/>
+          <w:szCs w:val="28"/>
+        </w:rPr>
+        <w:tab/>
+      </w:r>
+      <w:r>
+        <w:rPr>
+          <w:sz w:val="28"/>
+          <w:szCs w:val="28"/>
+        </w:rPr>
+        <w:tab/>
+      </w:r>
+      <w:r>
+        <w:rPr>
+          <w:sz w:val="28"/>
+          <w:szCs w:val="28"/>
+        </w:rPr>
+        <w:tab/>
+        <w:t>Denominator</w:t>
       </w:r>
       <w:r>
         <w:rPr>

</xml_diff>

<commit_message>
[Added] - Identification Register Table
</commit_message>
<xml_diff>
--- a/Installer Script/WordTemplates/IdentifiedTemplate.docx
+++ b/Installer Script/WordTemplates/IdentifiedTemplate.docx
@@ -81,479 +81,600 @@
         <w:t xml:space="preserve"> </w:t>
       </w:r>
     </w:p>
-    <w:p>
-      <w:pPr>
-        <w:ind w:left="810" w:firstLine="630"/>
-        <w:jc w:val="both"/>
-        <w:rPr>
-          <w:b/>
-          <w:sz w:val="32"/>
-          <w:szCs w:val="32"/>
-          <w:u w:val="single"/>
-        </w:rPr>
-      </w:pPr>
-      <w:bookmarkStart w:id="1" w:name="SOC"/>
-      <w:r>
-        <w:rPr>
-          <w:b/>
-          <w:sz w:val="32"/>
-          <w:szCs w:val="32"/>
-          <w:u w:val="single"/>
-        </w:rPr>
-        <w:t>SOC Number</w:t>
-      </w:r>
-      <w:r>
-        <w:rPr>
-          <w:bCs/>
-          <w:sz w:val="32"/>
-          <w:szCs w:val="32"/>
-        </w:rPr>
-        <w:t xml:space="preserve">     </w:t>
-      </w:r>
-    </w:p>
-    <w:bookmarkEnd w:id="1"/>
-    <w:p>
-      <w:pPr>
-        <w:pStyle w:val="ListParagraph"/>
-        <w:jc w:val="both"/>
-        <w:rPr>
-          <w:b/>
-          <w:sz w:val="32"/>
-          <w:szCs w:val="32"/>
-          <w:u w:val="single"/>
-        </w:rPr>
-      </w:pPr>
-    </w:p>
-    <w:p>
-      <w:pPr>
-        <w:pStyle w:val="NoSpacing"/>
-        <w:spacing w:line="276" w:lineRule="auto"/>
-        <w:ind w:left="720" w:firstLine="720"/>
-        <w:rPr>
-          <w:sz w:val="28"/>
-          <w:szCs w:val="28"/>
-        </w:rPr>
-      </w:pPr>
-      <w:r>
-        <w:rPr>
-          <w:sz w:val="28"/>
-          <w:szCs w:val="28"/>
-        </w:rPr>
-        <w:t xml:space="preserve">Police Station </w:t>
-      </w:r>
-      <w:r>
-        <w:rPr>
-          <w:sz w:val="28"/>
-          <w:szCs w:val="28"/>
-        </w:rPr>
-        <w:tab/>
-      </w:r>
-      <w:r>
-        <w:rPr>
-          <w:sz w:val="28"/>
-          <w:szCs w:val="28"/>
-        </w:rPr>
-        <w:tab/>
-        <w:t>:</w:t>
-      </w:r>
-      <w:r>
-        <w:rPr>
-          <w:sz w:val="28"/>
-          <w:szCs w:val="28"/>
-        </w:rPr>
-        <w:t xml:space="preserve"> </w:t>
-      </w:r>
-      <w:r>
-        <w:rPr>
-          <w:sz w:val="28"/>
-          <w:szCs w:val="28"/>
-        </w:rPr>
-        <w:tab/>
-      </w:r>
-      <w:bookmarkStart w:id="2" w:name="PS"/>
-      <w:bookmarkEnd w:id="2"/>
-    </w:p>
-    <w:p>
-      <w:pPr>
-        <w:pStyle w:val="NoSpacing"/>
-        <w:spacing w:line="276" w:lineRule="auto"/>
-        <w:ind w:left="720" w:firstLine="720"/>
-        <w:rPr>
-          <w:sz w:val="28"/>
-          <w:szCs w:val="28"/>
-        </w:rPr>
-      </w:pPr>
-      <w:r>
-        <w:rPr>
-          <w:sz w:val="28"/>
-          <w:szCs w:val="28"/>
-        </w:rPr>
-        <w:t>Cr</w:t>
-      </w:r>
-      <w:r>
-        <w:rPr>
-          <w:sz w:val="28"/>
-          <w:szCs w:val="28"/>
-        </w:rPr>
-        <w:t>ime Number</w:t>
-      </w:r>
-      <w:r>
-        <w:rPr>
-          <w:sz w:val="28"/>
-          <w:szCs w:val="28"/>
-        </w:rPr>
-        <w:tab/>
-      </w:r>
-      <w:r>
-        <w:rPr>
-          <w:sz w:val="28"/>
-          <w:szCs w:val="28"/>
-        </w:rPr>
-        <w:tab/>
-      </w:r>
-      <w:r>
-        <w:rPr>
-          <w:sz w:val="28"/>
-          <w:szCs w:val="28"/>
-        </w:rPr>
-        <w:t>:</w:t>
-      </w:r>
-      <w:r>
-        <w:rPr>
-          <w:sz w:val="28"/>
-          <w:szCs w:val="28"/>
-        </w:rPr>
-        <w:t xml:space="preserve"> </w:t>
-      </w:r>
-      <w:r>
-        <w:rPr>
-          <w:sz w:val="28"/>
-          <w:szCs w:val="28"/>
-        </w:rPr>
-        <w:tab/>
-      </w:r>
-      <w:bookmarkStart w:id="3" w:name="Cr"/>
-      <w:bookmarkEnd w:id="3"/>
-    </w:p>
-    <w:p>
-      <w:pPr>
-        <w:pStyle w:val="NoSpacing"/>
-        <w:spacing w:line="276" w:lineRule="auto"/>
-        <w:ind w:left="720" w:firstLine="720"/>
-        <w:rPr>
-          <w:sz w:val="28"/>
-          <w:szCs w:val="28"/>
-        </w:rPr>
-      </w:pPr>
-      <w:r>
-        <w:rPr>
-          <w:sz w:val="28"/>
-          <w:szCs w:val="28"/>
-        </w:rPr>
-        <w:t xml:space="preserve">Date of Inspection </w:t>
-      </w:r>
-      <w:r>
-        <w:rPr>
-          <w:sz w:val="28"/>
-          <w:szCs w:val="28"/>
-        </w:rPr>
-        <w:tab/>
-      </w:r>
-      <w:r>
-        <w:rPr>
-          <w:sz w:val="28"/>
-          <w:szCs w:val="28"/>
-        </w:rPr>
-        <w:tab/>
-        <w:t>:</w:t>
-      </w:r>
-      <w:r>
-        <w:rPr>
-          <w:sz w:val="28"/>
-          <w:szCs w:val="28"/>
-        </w:rPr>
-        <w:t xml:space="preserve"> </w:t>
-      </w:r>
-      <w:r>
-        <w:rPr>
-          <w:sz w:val="28"/>
-          <w:szCs w:val="28"/>
-        </w:rPr>
-        <w:tab/>
-      </w:r>
-      <w:bookmarkStart w:id="4" w:name="DIns"/>
-      <w:bookmarkEnd w:id="4"/>
-    </w:p>
-    <w:p>
-      <w:pPr>
-        <w:pStyle w:val="NoSpacing"/>
-        <w:spacing w:line="276" w:lineRule="auto"/>
-        <w:ind w:left="720" w:firstLine="720"/>
-        <w:rPr>
-          <w:sz w:val="28"/>
-          <w:szCs w:val="28"/>
-        </w:rPr>
-      </w:pPr>
-      <w:r>
-        <w:rPr>
-          <w:sz w:val="28"/>
-          <w:szCs w:val="28"/>
-        </w:rPr>
-        <w:t xml:space="preserve">Date of Identification </w:t>
-      </w:r>
-      <w:r>
-        <w:rPr>
-          <w:sz w:val="28"/>
-          <w:szCs w:val="28"/>
-        </w:rPr>
-        <w:tab/>
-      </w:r>
-      <w:r>
-        <w:rPr>
-          <w:sz w:val="28"/>
-          <w:szCs w:val="28"/>
-        </w:rPr>
-        <w:t>:</w:t>
-      </w:r>
-      <w:r>
-        <w:rPr>
-          <w:sz w:val="28"/>
-          <w:szCs w:val="28"/>
-        </w:rPr>
-        <w:t xml:space="preserve"> </w:t>
-      </w:r>
-      <w:r>
-        <w:rPr>
-          <w:sz w:val="28"/>
-          <w:szCs w:val="28"/>
-        </w:rPr>
-        <w:tab/>
-      </w:r>
-      <w:bookmarkStart w:id="5" w:name="DId"/>
-      <w:bookmarkEnd w:id="5"/>
-    </w:p>
-    <w:p>
-      <w:pPr>
-        <w:pStyle w:val="NoSpacing"/>
-        <w:spacing w:line="276" w:lineRule="auto"/>
-        <w:ind w:left="720"/>
-        <w:rPr>
-          <w:sz w:val="28"/>
-          <w:szCs w:val="28"/>
-        </w:rPr>
-      </w:pPr>
-    </w:p>
-    <w:p>
-      <w:pPr>
-        <w:rPr>
-          <w:b/>
-          <w:bCs/>
-          <w:sz w:val="28"/>
-          <w:szCs w:val="28"/>
-        </w:rPr>
-      </w:pPr>
-      <w:r>
-        <w:rPr>
-          <w:sz w:val="28"/>
-          <w:szCs w:val="28"/>
-        </w:rPr>
-        <w:tab/>
-      </w:r>
-      <w:r>
-        <w:rPr>
-          <w:sz w:val="28"/>
-          <w:szCs w:val="28"/>
-        </w:rPr>
-        <w:tab/>
-      </w:r>
-      <w:r>
-        <w:rPr>
-          <w:sz w:val="28"/>
-          <w:szCs w:val="28"/>
-        </w:rPr>
-        <w:t xml:space="preserve">Accused </w:t>
-      </w:r>
-      <w:r>
-        <w:rPr>
-          <w:sz w:val="28"/>
-          <w:szCs w:val="28"/>
-        </w:rPr>
-        <w:tab/>
-      </w:r>
-      <w:r>
-        <w:rPr>
-          <w:sz w:val="28"/>
-          <w:szCs w:val="28"/>
-        </w:rPr>
-        <w:tab/>
-      </w:r>
-      <w:r>
-        <w:rPr>
-          <w:sz w:val="28"/>
-          <w:szCs w:val="28"/>
-        </w:rPr>
-        <w:tab/>
-        <w:t>:</w:t>
-      </w:r>
-      <w:r>
-        <w:rPr>
-          <w:sz w:val="28"/>
-          <w:szCs w:val="28"/>
-        </w:rPr>
-        <w:tab/>
-      </w:r>
-      <w:bookmarkStart w:id="6" w:name="Accused"/>
-      <w:r>
-        <w:rPr>
-          <w:b/>
-          <w:bCs/>
-          <w:sz w:val="28"/>
-          <w:szCs w:val="28"/>
-        </w:rPr>
-        <w:t>Accused</w:t>
-      </w:r>
-      <w:bookmarkEnd w:id="6"/>
-    </w:p>
-    <w:p>
-      <w:pPr>
-        <w:pStyle w:val="NoSpacing"/>
-        <w:rPr>
-          <w:sz w:val="28"/>
-          <w:szCs w:val="28"/>
-        </w:rPr>
-      </w:pPr>
-      <w:r>
-        <w:rPr>
-          <w:sz w:val="28"/>
-          <w:szCs w:val="28"/>
-        </w:rPr>
-        <w:tab/>
-      </w:r>
-      <w:r>
-        <w:rPr>
-          <w:sz w:val="28"/>
-          <w:szCs w:val="28"/>
-        </w:rPr>
-        <w:tab/>
-      </w:r>
-      <w:r>
-        <w:rPr>
-          <w:sz w:val="28"/>
-          <w:szCs w:val="28"/>
-        </w:rPr>
-        <w:t>FP Classification</w:t>
-      </w:r>
-      <w:r>
-        <w:rPr>
-          <w:sz w:val="28"/>
-          <w:szCs w:val="28"/>
-        </w:rPr>
-        <w:tab/>
-      </w:r>
-      <w:r>
-        <w:rPr>
-          <w:sz w:val="28"/>
-          <w:szCs w:val="28"/>
-        </w:rPr>
-        <w:tab/>
-        <w:t>:</w:t>
-      </w:r>
-      <w:r>
-        <w:rPr>
-          <w:sz w:val="28"/>
-          <w:szCs w:val="28"/>
-        </w:rPr>
-        <w:t xml:space="preserve"> </w:t>
-      </w:r>
-      <w:r>
-        <w:rPr>
-          <w:sz w:val="28"/>
-          <w:szCs w:val="28"/>
-        </w:rPr>
-        <w:t xml:space="preserve"> </w:t>
-      </w:r>
-      <w:r>
-        <w:rPr>
-          <w:sz w:val="28"/>
-          <w:szCs w:val="28"/>
-        </w:rPr>
-        <w:tab/>
-      </w:r>
-      <w:r>
-        <w:rPr>
-          <w:sz w:val="28"/>
-          <w:szCs w:val="28"/>
-          <w:u w:val="single"/>
-        </w:rPr>
-        <w:t>Numerator</w:t>
-      </w:r>
-    </w:p>
-    <w:p>
-      <w:pPr>
-        <w:pStyle w:val="NoSpacing"/>
-        <w:rPr>
-          <w:sz w:val="28"/>
-          <w:szCs w:val="28"/>
-        </w:rPr>
-      </w:pPr>
-      <w:r>
-        <w:rPr>
-          <w:sz w:val="28"/>
-          <w:szCs w:val="28"/>
-        </w:rPr>
-        <w:tab/>
-      </w:r>
-      <w:r>
-        <w:rPr>
-          <w:sz w:val="28"/>
-          <w:szCs w:val="28"/>
-        </w:rPr>
-        <w:tab/>
-      </w:r>
-      <w:r>
-        <w:rPr>
-          <w:sz w:val="28"/>
-          <w:szCs w:val="28"/>
-        </w:rPr>
-        <w:tab/>
-      </w:r>
-      <w:r>
-        <w:rPr>
-          <w:sz w:val="28"/>
-          <w:szCs w:val="28"/>
-        </w:rPr>
-        <w:tab/>
-      </w:r>
-      <w:r>
-        <w:rPr>
-          <w:sz w:val="28"/>
-          <w:szCs w:val="28"/>
-        </w:rPr>
-        <w:tab/>
-      </w:r>
-      <w:r>
-        <w:rPr>
-          <w:sz w:val="28"/>
-          <w:szCs w:val="28"/>
-        </w:rPr>
-        <w:tab/>
-      </w:r>
-      <w:r>
-        <w:rPr>
-          <w:sz w:val="28"/>
-          <w:szCs w:val="28"/>
-        </w:rPr>
-        <w:tab/>
-        <w:t>Denominator</w:t>
-      </w:r>
-      <w:r>
-        <w:rPr>
-          <w:sz w:val="28"/>
-          <w:szCs w:val="28"/>
-        </w:rPr>
-        <w:tab/>
-      </w:r>
-    </w:p>
+    <w:tbl>
+      <w:tblPr>
+        <w:tblStyle w:val="TableGrid"/>
+        <w:tblW w:w="0" w:type="auto"/>
+        <w:tblInd w:w="810" w:type="dxa"/>
+        <w:tblBorders>
+          <w:top w:val="none" w:sz="0" w:space="0" w:color="auto"/>
+          <w:left w:val="none" w:sz="0" w:space="0" w:color="auto"/>
+          <w:bottom w:val="none" w:sz="0" w:space="0" w:color="auto"/>
+          <w:right w:val="none" w:sz="0" w:space="0" w:color="auto"/>
+          <w:insideH w:val="none" w:sz="0" w:space="0" w:color="auto"/>
+          <w:insideV w:val="none" w:sz="0" w:space="0" w:color="auto"/>
+        </w:tblBorders>
+        <w:tblLook w:val="04A0"/>
+      </w:tblPr>
+      <w:tblGrid>
+        <w:gridCol w:w="2850"/>
+        <w:gridCol w:w="510"/>
+        <w:gridCol w:w="6088"/>
+      </w:tblGrid>
+      <w:tr>
+        <w:tc>
+          <w:tcPr>
+            <w:tcW w:w="2850" w:type="dxa"/>
+            <w:shd w:val="clear" w:color="auto" w:fill="auto"/>
+          </w:tcPr>
+          <w:p>
+            <w:pPr>
+              <w:jc w:val="both"/>
+              <w:rPr>
+                <w:b/>
+                <w:sz w:val="32"/>
+                <w:szCs w:val="32"/>
+                <w:u w:val="single"/>
+              </w:rPr>
+            </w:pPr>
+            <w:bookmarkStart w:id="1" w:name="SOC"/>
+            <w:r>
+              <w:rPr>
+                <w:b/>
+                <w:sz w:val="32"/>
+                <w:szCs w:val="32"/>
+                <w:u w:val="single"/>
+              </w:rPr>
+              <w:t>SOC Number</w:t>
+            </w:r>
+            <w:r>
+              <w:rPr>
+                <w:b/>
+                <w:sz w:val="32"/>
+                <w:szCs w:val="32"/>
+              </w:rPr>
+              <w:t xml:space="preserve">     </w:t>
+            </w:r>
+          </w:p>
+        </w:tc>
+        <w:tc>
+          <w:tcPr>
+            <w:tcW w:w="510" w:type="dxa"/>
+            <w:shd w:val="clear" w:color="auto" w:fill="auto"/>
+          </w:tcPr>
+          <w:p>
+            <w:pPr>
+              <w:jc w:val="both"/>
+              <w:rPr>
+                <w:sz w:val="32"/>
+                <w:szCs w:val="32"/>
+                <w:u w:val="single"/>
+              </w:rPr>
+            </w:pPr>
+          </w:p>
+        </w:tc>
+        <w:tc>
+          <w:tcPr>
+            <w:tcW w:w="6088" w:type="dxa"/>
+            <w:shd w:val="clear" w:color="auto" w:fill="auto"/>
+          </w:tcPr>
+          <w:p>
+            <w:pPr>
+              <w:jc w:val="both"/>
+              <w:rPr>
+                <w:sz w:val="32"/>
+                <w:szCs w:val="32"/>
+                <w:u w:val="single"/>
+              </w:rPr>
+            </w:pPr>
+          </w:p>
+        </w:tc>
+      </w:tr>
+      <w:bookmarkEnd w:id="1"/>
+      <w:tr>
+        <w:tc>
+          <w:tcPr>
+            <w:tcW w:w="2850" w:type="dxa"/>
+            <w:shd w:val="clear" w:color="auto" w:fill="auto"/>
+          </w:tcPr>
+          <w:p>
+            <w:pPr>
+              <w:pStyle w:val="ListParagraph"/>
+              <w:ind w:left="0"/>
+              <w:jc w:val="both"/>
+              <w:rPr>
+                <w:sz w:val="32"/>
+                <w:szCs w:val="32"/>
+                <w:u w:val="single"/>
+              </w:rPr>
+            </w:pPr>
+          </w:p>
+        </w:tc>
+        <w:tc>
+          <w:tcPr>
+            <w:tcW w:w="510" w:type="dxa"/>
+            <w:shd w:val="clear" w:color="auto" w:fill="auto"/>
+          </w:tcPr>
+          <w:p>
+            <w:pPr>
+              <w:pStyle w:val="ListParagraph"/>
+              <w:ind w:left="0"/>
+              <w:jc w:val="both"/>
+              <w:rPr>
+                <w:sz w:val="32"/>
+                <w:szCs w:val="32"/>
+                <w:u w:val="single"/>
+              </w:rPr>
+            </w:pPr>
+          </w:p>
+        </w:tc>
+        <w:tc>
+          <w:tcPr>
+            <w:tcW w:w="6088" w:type="dxa"/>
+            <w:shd w:val="clear" w:color="auto" w:fill="auto"/>
+          </w:tcPr>
+          <w:p>
+            <w:pPr>
+              <w:pStyle w:val="ListParagraph"/>
+              <w:ind w:left="0"/>
+              <w:jc w:val="both"/>
+              <w:rPr>
+                <w:sz w:val="32"/>
+                <w:szCs w:val="32"/>
+              </w:rPr>
+            </w:pPr>
+          </w:p>
+        </w:tc>
+      </w:tr>
+      <w:tr>
+        <w:tc>
+          <w:tcPr>
+            <w:tcW w:w="2850" w:type="dxa"/>
+            <w:shd w:val="clear" w:color="auto" w:fill="auto"/>
+          </w:tcPr>
+          <w:p>
+            <w:pPr>
+              <w:pStyle w:val="NoSpacing"/>
+              <w:spacing w:line="276" w:lineRule="auto"/>
+              <w:rPr>
+                <w:sz w:val="28"/>
+                <w:szCs w:val="28"/>
+              </w:rPr>
+            </w:pPr>
+            <w:r>
+              <w:rPr>
+                <w:sz w:val="28"/>
+                <w:szCs w:val="28"/>
+              </w:rPr>
+              <w:t>Police Station</w:t>
+            </w:r>
+          </w:p>
+        </w:tc>
+        <w:tc>
+          <w:tcPr>
+            <w:tcW w:w="510" w:type="dxa"/>
+            <w:shd w:val="clear" w:color="auto" w:fill="auto"/>
+          </w:tcPr>
+          <w:p>
+            <w:pPr>
+              <w:pStyle w:val="NoSpacing"/>
+              <w:ind w:left="27"/>
+              <w:rPr>
+                <w:sz w:val="28"/>
+                <w:szCs w:val="28"/>
+              </w:rPr>
+            </w:pPr>
+            <w:r>
+              <w:rPr>
+                <w:sz w:val="28"/>
+                <w:szCs w:val="28"/>
+              </w:rPr>
+              <w:t>:</w:t>
+            </w:r>
+          </w:p>
+        </w:tc>
+        <w:tc>
+          <w:tcPr>
+            <w:tcW w:w="6088" w:type="dxa"/>
+            <w:shd w:val="clear" w:color="auto" w:fill="auto"/>
+          </w:tcPr>
+          <w:p>
+            <w:pPr>
+              <w:pStyle w:val="NoSpacing"/>
+              <w:rPr>
+                <w:sz w:val="28"/>
+                <w:szCs w:val="28"/>
+              </w:rPr>
+            </w:pPr>
+            <w:bookmarkStart w:id="2" w:name="PS"/>
+            <w:bookmarkEnd w:id="2"/>
+          </w:p>
+        </w:tc>
+      </w:tr>
+      <w:tr>
+        <w:tc>
+          <w:tcPr>
+            <w:tcW w:w="2850" w:type="dxa"/>
+            <w:shd w:val="clear" w:color="auto" w:fill="auto"/>
+          </w:tcPr>
+          <w:p>
+            <w:pPr>
+              <w:pStyle w:val="NoSpacing"/>
+              <w:spacing w:line="276" w:lineRule="auto"/>
+              <w:rPr>
+                <w:sz w:val="28"/>
+                <w:szCs w:val="28"/>
+              </w:rPr>
+            </w:pPr>
+            <w:r>
+              <w:rPr>
+                <w:sz w:val="28"/>
+                <w:szCs w:val="28"/>
+              </w:rPr>
+              <w:t>Crime Number</w:t>
+            </w:r>
+          </w:p>
+        </w:tc>
+        <w:tc>
+          <w:tcPr>
+            <w:tcW w:w="510" w:type="dxa"/>
+            <w:shd w:val="clear" w:color="auto" w:fill="auto"/>
+          </w:tcPr>
+          <w:p>
+            <w:pPr>
+              <w:pStyle w:val="NoSpacing"/>
+              <w:ind w:left="27"/>
+              <w:rPr>
+                <w:sz w:val="28"/>
+                <w:szCs w:val="28"/>
+              </w:rPr>
+            </w:pPr>
+            <w:r>
+              <w:rPr>
+                <w:sz w:val="28"/>
+                <w:szCs w:val="28"/>
+              </w:rPr>
+              <w:t>:</w:t>
+            </w:r>
+          </w:p>
+        </w:tc>
+        <w:tc>
+          <w:tcPr>
+            <w:tcW w:w="6088" w:type="dxa"/>
+            <w:shd w:val="clear" w:color="auto" w:fill="auto"/>
+          </w:tcPr>
+          <w:p>
+            <w:pPr>
+              <w:pStyle w:val="NoSpacing"/>
+              <w:rPr>
+                <w:sz w:val="28"/>
+                <w:szCs w:val="28"/>
+              </w:rPr>
+            </w:pPr>
+            <w:bookmarkStart w:id="3" w:name="Cr"/>
+            <w:bookmarkEnd w:id="3"/>
+          </w:p>
+        </w:tc>
+      </w:tr>
+      <w:tr>
+        <w:tc>
+          <w:tcPr>
+            <w:tcW w:w="2850" w:type="dxa"/>
+            <w:shd w:val="clear" w:color="auto" w:fill="auto"/>
+          </w:tcPr>
+          <w:p>
+            <w:pPr>
+              <w:pStyle w:val="NoSpacing"/>
+              <w:spacing w:line="276" w:lineRule="auto"/>
+              <w:rPr>
+                <w:sz w:val="28"/>
+                <w:szCs w:val="28"/>
+              </w:rPr>
+            </w:pPr>
+            <w:r>
+              <w:rPr>
+                <w:sz w:val="28"/>
+                <w:szCs w:val="28"/>
+              </w:rPr>
+              <w:t>Date of Inspection</w:t>
+            </w:r>
+          </w:p>
+        </w:tc>
+        <w:tc>
+          <w:tcPr>
+            <w:tcW w:w="510" w:type="dxa"/>
+            <w:shd w:val="clear" w:color="auto" w:fill="auto"/>
+          </w:tcPr>
+          <w:p>
+            <w:pPr>
+              <w:pStyle w:val="NoSpacing"/>
+              <w:ind w:left="27"/>
+              <w:rPr>
+                <w:sz w:val="28"/>
+                <w:szCs w:val="28"/>
+              </w:rPr>
+            </w:pPr>
+            <w:r>
+              <w:rPr>
+                <w:sz w:val="28"/>
+                <w:szCs w:val="28"/>
+              </w:rPr>
+              <w:t>:</w:t>
+            </w:r>
+          </w:p>
+        </w:tc>
+        <w:tc>
+          <w:tcPr>
+            <w:tcW w:w="6088" w:type="dxa"/>
+            <w:shd w:val="clear" w:color="auto" w:fill="auto"/>
+          </w:tcPr>
+          <w:p>
+            <w:pPr>
+              <w:pStyle w:val="NoSpacing"/>
+              <w:rPr>
+                <w:sz w:val="28"/>
+                <w:szCs w:val="28"/>
+              </w:rPr>
+            </w:pPr>
+            <w:bookmarkStart w:id="4" w:name="DIns"/>
+            <w:bookmarkEnd w:id="4"/>
+          </w:p>
+        </w:tc>
+      </w:tr>
+      <w:tr>
+        <w:tc>
+          <w:tcPr>
+            <w:tcW w:w="2850" w:type="dxa"/>
+            <w:shd w:val="clear" w:color="auto" w:fill="auto"/>
+          </w:tcPr>
+          <w:p>
+            <w:pPr>
+              <w:pStyle w:val="NoSpacing"/>
+              <w:spacing w:line="276" w:lineRule="auto"/>
+              <w:rPr>
+                <w:sz w:val="28"/>
+                <w:szCs w:val="28"/>
+              </w:rPr>
+            </w:pPr>
+            <w:r>
+              <w:rPr>
+                <w:sz w:val="28"/>
+                <w:szCs w:val="28"/>
+              </w:rPr>
+              <w:t>Date of Identification</w:t>
+            </w:r>
+          </w:p>
+        </w:tc>
+        <w:tc>
+          <w:tcPr>
+            <w:tcW w:w="510" w:type="dxa"/>
+            <w:shd w:val="clear" w:color="auto" w:fill="auto"/>
+          </w:tcPr>
+          <w:p>
+            <w:pPr>
+              <w:pStyle w:val="NoSpacing"/>
+              <w:ind w:left="27"/>
+              <w:rPr>
+                <w:sz w:val="28"/>
+                <w:szCs w:val="28"/>
+              </w:rPr>
+            </w:pPr>
+            <w:r>
+              <w:rPr>
+                <w:sz w:val="28"/>
+                <w:szCs w:val="28"/>
+              </w:rPr>
+              <w:t>:</w:t>
+            </w:r>
+          </w:p>
+        </w:tc>
+        <w:tc>
+          <w:tcPr>
+            <w:tcW w:w="6088" w:type="dxa"/>
+            <w:shd w:val="clear" w:color="auto" w:fill="auto"/>
+          </w:tcPr>
+          <w:p>
+            <w:pPr>
+              <w:pStyle w:val="NoSpacing"/>
+              <w:rPr>
+                <w:sz w:val="28"/>
+                <w:szCs w:val="28"/>
+              </w:rPr>
+            </w:pPr>
+            <w:bookmarkStart w:id="5" w:name="DId"/>
+            <w:bookmarkEnd w:id="5"/>
+          </w:p>
+        </w:tc>
+      </w:tr>
+      <w:tr>
+        <w:tc>
+          <w:tcPr>
+            <w:tcW w:w="2850" w:type="dxa"/>
+            <w:shd w:val="clear" w:color="auto" w:fill="auto"/>
+          </w:tcPr>
+          <w:p>
+            <w:pPr>
+              <w:pStyle w:val="NoSpacing"/>
+              <w:spacing w:line="276" w:lineRule="auto"/>
+              <w:rPr>
+                <w:sz w:val="28"/>
+                <w:szCs w:val="28"/>
+              </w:rPr>
+            </w:pPr>
+          </w:p>
+        </w:tc>
+        <w:tc>
+          <w:tcPr>
+            <w:tcW w:w="510" w:type="dxa"/>
+            <w:shd w:val="clear" w:color="auto" w:fill="auto"/>
+          </w:tcPr>
+          <w:p>
+            <w:pPr>
+              <w:pStyle w:val="NoSpacing"/>
+              <w:spacing w:line="276" w:lineRule="auto"/>
+              <w:rPr>
+                <w:sz w:val="28"/>
+                <w:szCs w:val="28"/>
+              </w:rPr>
+            </w:pPr>
+          </w:p>
+        </w:tc>
+        <w:tc>
+          <w:tcPr>
+            <w:tcW w:w="6088" w:type="dxa"/>
+            <w:shd w:val="clear" w:color="auto" w:fill="auto"/>
+          </w:tcPr>
+          <w:p>
+            <w:pPr>
+              <w:pStyle w:val="NoSpacing"/>
+              <w:spacing w:line="276" w:lineRule="auto"/>
+              <w:rPr>
+                <w:sz w:val="28"/>
+                <w:szCs w:val="28"/>
+              </w:rPr>
+            </w:pPr>
+          </w:p>
+        </w:tc>
+      </w:tr>
+      <w:tr>
+        <w:trPr>
+          <w:trHeight w:val="985"/>
+        </w:trPr>
+        <w:tc>
+          <w:tcPr>
+            <w:tcW w:w="2850" w:type="dxa"/>
+            <w:shd w:val="clear" w:color="auto" w:fill="auto"/>
+          </w:tcPr>
+          <w:p>
+            <w:pPr>
+              <w:rPr>
+                <w:sz w:val="28"/>
+                <w:szCs w:val="28"/>
+              </w:rPr>
+            </w:pPr>
+            <w:r>
+              <w:rPr>
+                <w:sz w:val="28"/>
+                <w:szCs w:val="28"/>
+              </w:rPr>
+              <w:t>Accused</w:t>
+            </w:r>
+          </w:p>
+        </w:tc>
+        <w:tc>
+          <w:tcPr>
+            <w:tcW w:w="510" w:type="dxa"/>
+            <w:shd w:val="clear" w:color="auto" w:fill="auto"/>
+          </w:tcPr>
+          <w:p>
+            <w:pPr>
+              <w:ind w:left="27"/>
+              <w:rPr>
+                <w:sz w:val="28"/>
+                <w:szCs w:val="28"/>
+              </w:rPr>
+            </w:pPr>
+            <w:r>
+              <w:rPr>
+                <w:sz w:val="28"/>
+                <w:szCs w:val="28"/>
+              </w:rPr>
+              <w:t>:</w:t>
+            </w:r>
+          </w:p>
+        </w:tc>
+        <w:tc>
+          <w:tcPr>
+            <w:tcW w:w="6088" w:type="dxa"/>
+            <w:shd w:val="clear" w:color="auto" w:fill="auto"/>
+          </w:tcPr>
+          <w:p>
+            <w:pPr>
+              <w:rPr>
+                <w:b/>
+                <w:sz w:val="28"/>
+                <w:szCs w:val="28"/>
+              </w:rPr>
+            </w:pPr>
+            <w:bookmarkStart w:id="6" w:name="Accused"/>
+            <w:r>
+              <w:rPr>
+                <w:b/>
+                <w:sz w:val="28"/>
+                <w:szCs w:val="28"/>
+              </w:rPr>
+              <w:t>Accused</w:t>
+            </w:r>
+            <w:bookmarkEnd w:id="6"/>
+          </w:p>
+        </w:tc>
+      </w:tr>
+      <w:tr>
+        <w:trPr>
+          <w:trHeight w:val="778"/>
+        </w:trPr>
+        <w:tc>
+          <w:tcPr>
+            <w:tcW w:w="2850" w:type="dxa"/>
+            <w:shd w:val="clear" w:color="auto" w:fill="auto"/>
+          </w:tcPr>
+          <w:p>
+            <w:pPr>
+              <w:pStyle w:val="NoSpacing"/>
+              <w:rPr>
+                <w:sz w:val="28"/>
+                <w:szCs w:val="28"/>
+              </w:rPr>
+            </w:pPr>
+            <w:r>
+              <w:rPr>
+                <w:sz w:val="28"/>
+                <w:szCs w:val="28"/>
+              </w:rPr>
+              <w:t>FP Classification</w:t>
+            </w:r>
+          </w:p>
+        </w:tc>
+        <w:tc>
+          <w:tcPr>
+            <w:tcW w:w="510" w:type="dxa"/>
+            <w:shd w:val="clear" w:color="auto" w:fill="auto"/>
+          </w:tcPr>
+          <w:p>
+            <w:pPr>
+              <w:pStyle w:val="NoSpacing"/>
+              <w:ind w:left="27"/>
+              <w:rPr>
+                <w:sz w:val="28"/>
+                <w:szCs w:val="28"/>
+              </w:rPr>
+            </w:pPr>
+            <w:r>
+              <w:rPr>
+                <w:sz w:val="28"/>
+                <w:szCs w:val="28"/>
+              </w:rPr>
+              <w:t>:</w:t>
+            </w:r>
+          </w:p>
+        </w:tc>
+        <w:tc>
+          <w:tcPr>
+            <w:tcW w:w="6088" w:type="dxa"/>
+            <w:shd w:val="clear" w:color="auto" w:fill="auto"/>
+          </w:tcPr>
+          <w:p>
+            <w:pPr>
+              <w:pStyle w:val="NoSpacing"/>
+              <w:rPr>
+                <w:sz w:val="28"/>
+                <w:szCs w:val="28"/>
+              </w:rPr>
+            </w:pPr>
+          </w:p>
+        </w:tc>
+      </w:tr>
+    </w:tbl>
     <w:p>
       <w:pPr>
         <w:pStyle w:val="NoSpacing"/>
@@ -613,17 +734,6 @@
     <w:p>
       <w:pPr>
         <w:pStyle w:val="NoSpacing"/>
-        <w:ind w:left="1440"/>
-        <w:jc w:val="center"/>
-        <w:rPr>
-          <w:sz w:val="28"/>
-          <w:szCs w:val="28"/>
-        </w:rPr>
-      </w:pPr>
-    </w:p>
-    <w:p>
-      <w:pPr>
-        <w:pStyle w:val="NoSpacing"/>
         <w:ind w:left="-142"/>
         <w:rPr>
           <w:b/>
@@ -647,7 +757,7 @@
           <w:sz w:val="32"/>
           <w:szCs w:val="32"/>
         </w:rPr>
-        <w:t xml:space="preserve"> by </w:t>
+        <w:t xml:space="preserve"> </w:t>
       </w:r>
       <w:r>
         <w:rPr>
@@ -655,7 +765,7 @@
           <w:sz w:val="32"/>
           <w:szCs w:val="32"/>
         </w:rPr>
-        <w:t>:</w:t>
+        <w:t>by:</w:t>
       </w:r>
       <w:r>
         <w:rPr>
@@ -712,7 +822,15 @@
           <w:sz w:val="32"/>
           <w:szCs w:val="32"/>
         </w:rPr>
-        <w:t>by :</w:t>
+        <w:t>by:</w:t>
+      </w:r>
+      <w:r>
+        <w:rPr>
+          <w:b/>
+          <w:sz w:val="32"/>
+          <w:szCs w:val="32"/>
+        </w:rPr>
+        <w:t xml:space="preserve"> </w:t>
       </w:r>
       <w:bookmarkEnd w:id="9"/>
     </w:p>
@@ -2570,6 +2688,62 @@
     <w:uiPriority w:val="99"/>
     <w:semiHidden/>
     <w:rsid w:val="00321313"/>
+  </w:style>
+  <w:style w:type="paragraph" w:styleId="BalloonText">
+    <w:name w:val="Balloon Text"/>
+    <w:basedOn w:val="Normal"/>
+    <w:link w:val="BalloonTextChar"/>
+    <w:uiPriority w:val="99"/>
+    <w:semiHidden/>
+    <w:unhideWhenUsed/>
+    <w:rsid w:val="00FD260F"/>
+    <w:pPr>
+      <w:spacing w:after="0" w:line="240" w:lineRule="auto"/>
+    </w:pPr>
+    <w:rPr>
+      <w:rFonts w:ascii="Tahoma" w:hAnsi="Tahoma" w:cs="Tahoma"/>
+      <w:sz w:val="16"/>
+      <w:szCs w:val="16"/>
+    </w:rPr>
+  </w:style>
+  <w:style w:type="character" w:customStyle="1" w:styleId="BalloonTextChar">
+    <w:name w:val="Balloon Text Char"/>
+    <w:basedOn w:val="DefaultParagraphFont"/>
+    <w:link w:val="BalloonText"/>
+    <w:uiPriority w:val="99"/>
+    <w:semiHidden/>
+    <w:rsid w:val="00FD260F"/>
+    <w:rPr>
+      <w:rFonts w:ascii="Tahoma" w:hAnsi="Tahoma" w:cs="Tahoma"/>
+      <w:sz w:val="16"/>
+      <w:szCs w:val="16"/>
+    </w:rPr>
+  </w:style>
+  <w:style w:type="table" w:styleId="TableGrid">
+    <w:name w:val="Table Grid"/>
+    <w:basedOn w:val="TableNormal"/>
+    <w:uiPriority w:val="59"/>
+    <w:rsid w:val="00D10C7D"/>
+    <w:pPr>
+      <w:spacing w:after="0" w:line="240" w:lineRule="auto"/>
+    </w:pPr>
+    <w:tblPr>
+      <w:tblInd w:w="0" w:type="dxa"/>
+      <w:tblBorders>
+        <w:top w:val="single" w:sz="4" w:space="0" w:color="000000" w:themeColor="text1"/>
+        <w:left w:val="single" w:sz="4" w:space="0" w:color="000000" w:themeColor="text1"/>
+        <w:bottom w:val="single" w:sz="4" w:space="0" w:color="000000" w:themeColor="text1"/>
+        <w:right w:val="single" w:sz="4" w:space="0" w:color="000000" w:themeColor="text1"/>
+        <w:insideH w:val="single" w:sz="4" w:space="0" w:color="000000" w:themeColor="text1"/>
+        <w:insideV w:val="single" w:sz="4" w:space="0" w:color="000000" w:themeColor="text1"/>
+      </w:tblBorders>
+      <w:tblCellMar>
+        <w:top w:w="0" w:type="dxa"/>
+        <w:left w:w="108" w:type="dxa"/>
+        <w:bottom w:w="0" w:type="dxa"/>
+        <w:right w:w="108" w:type="dxa"/>
+      </w:tblCellMar>
+    </w:tblPr>
   </w:style>
 </w:styles>
 </file>

</xml_diff>

<commit_message>
[Modified] - Identified File Docket Generation
</commit_message>
<xml_diff>
--- a/Installer Script/WordTemplates/IdentifiedTemplate.docx
+++ b/Installer Script/WordTemplates/IdentifiedTemplate.docx
@@ -87,24 +87,25 @@
         <w:tblW w:w="0" w:type="auto"/>
         <w:tblInd w:w="810" w:type="dxa"/>
         <w:tblBorders>
-          <w:top w:val="none" w:sz="0" w:space="0" w:color="auto"/>
-          <w:left w:val="none" w:sz="0" w:space="0" w:color="auto"/>
-          <w:bottom w:val="none" w:sz="0" w:space="0" w:color="auto"/>
-          <w:right w:val="none" w:sz="0" w:space="0" w:color="auto"/>
-          <w:insideH w:val="none" w:sz="0" w:space="0" w:color="auto"/>
-          <w:insideV w:val="none" w:sz="0" w:space="0" w:color="auto"/>
+          <w:top w:val="single" w:sz="4" w:space="0" w:color="auto"/>
+          <w:left w:val="single" w:sz="4" w:space="0" w:color="auto"/>
+          <w:bottom w:val="single" w:sz="4" w:space="0" w:color="auto"/>
+          <w:right w:val="single" w:sz="4" w:space="0" w:color="auto"/>
+          <w:insideH w:val="single" w:sz="4" w:space="0" w:color="auto"/>
+          <w:insideV w:val="single" w:sz="4" w:space="0" w:color="auto"/>
         </w:tblBorders>
         <w:tblLook w:val="04A0"/>
       </w:tblPr>
       <w:tblGrid>
-        <w:gridCol w:w="2850"/>
-        <w:gridCol w:w="510"/>
-        <w:gridCol w:w="6088"/>
+        <w:gridCol w:w="2700"/>
+        <w:gridCol w:w="318"/>
+        <w:gridCol w:w="391"/>
+        <w:gridCol w:w="6039"/>
       </w:tblGrid>
       <w:tr>
         <w:tc>
           <w:tcPr>
-            <w:tcW w:w="2850" w:type="dxa"/>
+            <w:tcW w:w="2700" w:type="dxa"/>
             <w:shd w:val="clear" w:color="auto" w:fill="auto"/>
           </w:tcPr>
           <w:p>
@@ -139,7 +140,7 @@
         </w:tc>
         <w:tc>
           <w:tcPr>
-            <w:tcW w:w="510" w:type="dxa"/>
+            <w:tcW w:w="318" w:type="dxa"/>
             <w:shd w:val="clear" w:color="auto" w:fill="auto"/>
           </w:tcPr>
           <w:p>
@@ -155,7 +156,8 @@
         </w:tc>
         <w:tc>
           <w:tcPr>
-            <w:tcW w:w="6088" w:type="dxa"/>
+            <w:tcW w:w="6430" w:type="dxa"/>
+            <w:gridSpan w:val="2"/>
             <w:shd w:val="clear" w:color="auto" w:fill="auto"/>
           </w:tcPr>
           <w:p>
@@ -174,7 +176,7 @@
       <w:tr>
         <w:tc>
           <w:tcPr>
-            <w:tcW w:w="2850" w:type="dxa"/>
+            <w:tcW w:w="2700" w:type="dxa"/>
             <w:shd w:val="clear" w:color="auto" w:fill="auto"/>
           </w:tcPr>
           <w:p>
@@ -192,7 +194,7 @@
         </w:tc>
         <w:tc>
           <w:tcPr>
-            <w:tcW w:w="510" w:type="dxa"/>
+            <w:tcW w:w="318" w:type="dxa"/>
             <w:shd w:val="clear" w:color="auto" w:fill="auto"/>
           </w:tcPr>
           <w:p>
@@ -210,7 +212,8 @@
         </w:tc>
         <w:tc>
           <w:tcPr>
-            <w:tcW w:w="6088" w:type="dxa"/>
+            <w:tcW w:w="6430" w:type="dxa"/>
+            <w:gridSpan w:val="2"/>
             <w:shd w:val="clear" w:color="auto" w:fill="auto"/>
           </w:tcPr>
           <w:p>
@@ -229,7 +232,7 @@
       <w:tr>
         <w:tc>
           <w:tcPr>
-            <w:tcW w:w="2850" w:type="dxa"/>
+            <w:tcW w:w="2700" w:type="dxa"/>
             <w:shd w:val="clear" w:color="auto" w:fill="auto"/>
           </w:tcPr>
           <w:p>
@@ -252,7 +255,7 @@
         </w:tc>
         <w:tc>
           <w:tcPr>
-            <w:tcW w:w="510" w:type="dxa"/>
+            <w:tcW w:w="318" w:type="dxa"/>
             <w:shd w:val="clear" w:color="auto" w:fill="auto"/>
           </w:tcPr>
           <w:p>
@@ -275,7 +278,8 @@
         </w:tc>
         <w:tc>
           <w:tcPr>
-            <w:tcW w:w="6088" w:type="dxa"/>
+            <w:tcW w:w="6430" w:type="dxa"/>
+            <w:gridSpan w:val="2"/>
             <w:shd w:val="clear" w:color="auto" w:fill="auto"/>
           </w:tcPr>
           <w:p>
@@ -294,7 +298,7 @@
       <w:tr>
         <w:tc>
           <w:tcPr>
-            <w:tcW w:w="2850" w:type="dxa"/>
+            <w:tcW w:w="2700" w:type="dxa"/>
             <w:shd w:val="clear" w:color="auto" w:fill="auto"/>
           </w:tcPr>
           <w:p>
@@ -317,7 +321,7 @@
         </w:tc>
         <w:tc>
           <w:tcPr>
-            <w:tcW w:w="510" w:type="dxa"/>
+            <w:tcW w:w="318" w:type="dxa"/>
             <w:shd w:val="clear" w:color="auto" w:fill="auto"/>
           </w:tcPr>
           <w:p>
@@ -340,7 +344,8 @@
         </w:tc>
         <w:tc>
           <w:tcPr>
-            <w:tcW w:w="6088" w:type="dxa"/>
+            <w:tcW w:w="6430" w:type="dxa"/>
+            <w:gridSpan w:val="2"/>
             <w:shd w:val="clear" w:color="auto" w:fill="auto"/>
           </w:tcPr>
           <w:p>
@@ -359,7 +364,7 @@
       <w:tr>
         <w:tc>
           <w:tcPr>
-            <w:tcW w:w="2850" w:type="dxa"/>
+            <w:tcW w:w="2700" w:type="dxa"/>
             <w:shd w:val="clear" w:color="auto" w:fill="auto"/>
           </w:tcPr>
           <w:p>
@@ -382,7 +387,7 @@
         </w:tc>
         <w:tc>
           <w:tcPr>
-            <w:tcW w:w="510" w:type="dxa"/>
+            <w:tcW w:w="318" w:type="dxa"/>
             <w:shd w:val="clear" w:color="auto" w:fill="auto"/>
           </w:tcPr>
           <w:p>
@@ -405,7 +410,8 @@
         </w:tc>
         <w:tc>
           <w:tcPr>
-            <w:tcW w:w="6088" w:type="dxa"/>
+            <w:tcW w:w="6430" w:type="dxa"/>
+            <w:gridSpan w:val="2"/>
             <w:shd w:val="clear" w:color="auto" w:fill="auto"/>
           </w:tcPr>
           <w:p>
@@ -424,7 +430,7 @@
       <w:tr>
         <w:tc>
           <w:tcPr>
-            <w:tcW w:w="2850" w:type="dxa"/>
+            <w:tcW w:w="2700" w:type="dxa"/>
             <w:shd w:val="clear" w:color="auto" w:fill="auto"/>
           </w:tcPr>
           <w:p>
@@ -447,7 +453,7 @@
         </w:tc>
         <w:tc>
           <w:tcPr>
-            <w:tcW w:w="510" w:type="dxa"/>
+            <w:tcW w:w="318" w:type="dxa"/>
             <w:shd w:val="clear" w:color="auto" w:fill="auto"/>
           </w:tcPr>
           <w:p>
@@ -470,7 +476,8 @@
         </w:tc>
         <w:tc>
           <w:tcPr>
-            <w:tcW w:w="6088" w:type="dxa"/>
+            <w:tcW w:w="6430" w:type="dxa"/>
+            <w:gridSpan w:val="2"/>
             <w:shd w:val="clear" w:color="auto" w:fill="auto"/>
           </w:tcPr>
           <w:p>
@@ -489,7 +496,7 @@
       <w:tr>
         <w:tc>
           <w:tcPr>
-            <w:tcW w:w="2850" w:type="dxa"/>
+            <w:tcW w:w="2700" w:type="dxa"/>
             <w:shd w:val="clear" w:color="auto" w:fill="auto"/>
           </w:tcPr>
           <w:p>
@@ -505,7 +512,7 @@
         </w:tc>
         <w:tc>
           <w:tcPr>
-            <w:tcW w:w="510" w:type="dxa"/>
+            <w:tcW w:w="318" w:type="dxa"/>
             <w:shd w:val="clear" w:color="auto" w:fill="auto"/>
           </w:tcPr>
           <w:p>
@@ -521,7 +528,8 @@
         </w:tc>
         <w:tc>
           <w:tcPr>
-            <w:tcW w:w="6088" w:type="dxa"/>
+            <w:tcW w:w="6430" w:type="dxa"/>
+            <w:gridSpan w:val="2"/>
             <w:shd w:val="clear" w:color="auto" w:fill="auto"/>
           </w:tcPr>
           <w:p>
@@ -542,7 +550,7 @@
         </w:trPr>
         <w:tc>
           <w:tcPr>
-            <w:tcW w:w="2850" w:type="dxa"/>
+            <w:tcW w:w="2700" w:type="dxa"/>
             <w:shd w:val="clear" w:color="auto" w:fill="auto"/>
           </w:tcPr>
           <w:p>
@@ -563,7 +571,7 @@
         </w:tc>
         <w:tc>
           <w:tcPr>
-            <w:tcW w:w="510" w:type="dxa"/>
+            <w:tcW w:w="318" w:type="dxa"/>
             <w:shd w:val="clear" w:color="auto" w:fill="auto"/>
           </w:tcPr>
           <w:p>
@@ -585,7 +593,7 @@
         </w:tc>
         <w:tc>
           <w:tcPr>
-            <w:tcW w:w="6088" w:type="dxa"/>
+            <w:tcW w:w="391" w:type="dxa"/>
             <w:shd w:val="clear" w:color="auto" w:fill="auto"/>
           </w:tcPr>
           <w:p>
@@ -596,77 +604,17 @@
                 <w:szCs w:val="28"/>
               </w:rPr>
             </w:pPr>
-            <w:bookmarkStart w:id="6" w:name="Accused"/>
-            <w:r>
-              <w:rPr>
-                <w:b/>
-                <w:sz w:val="28"/>
-                <w:szCs w:val="28"/>
-              </w:rPr>
-              <w:t>Accused</w:t>
-            </w:r>
-            <w:bookmarkEnd w:id="6"/>
           </w:p>
         </w:tc>
-      </w:tr>
-      <w:tr>
-        <w:trPr>
-          <w:trHeight w:val="778"/>
-        </w:trPr>
         <w:tc>
           <w:tcPr>
-            <w:tcW w:w="2850" w:type="dxa"/>
+            <w:tcW w:w="6039" w:type="dxa"/>
             <w:shd w:val="clear" w:color="auto" w:fill="auto"/>
           </w:tcPr>
           <w:p>
             <w:pPr>
-              <w:pStyle w:val="NoSpacing"/>
-              <w:rPr>
-                <w:sz w:val="28"/>
-                <w:szCs w:val="28"/>
-              </w:rPr>
-            </w:pPr>
-            <w:r>
-              <w:rPr>
-                <w:sz w:val="28"/>
-                <w:szCs w:val="28"/>
-              </w:rPr>
-              <w:t>FP Classification</w:t>
-            </w:r>
-          </w:p>
-        </w:tc>
-        <w:tc>
-          <w:tcPr>
-            <w:tcW w:w="510" w:type="dxa"/>
-            <w:shd w:val="clear" w:color="auto" w:fill="auto"/>
-          </w:tcPr>
-          <w:p>
-            <w:pPr>
-              <w:pStyle w:val="NoSpacing"/>
-              <w:ind w:left="27"/>
-              <w:rPr>
-                <w:sz w:val="28"/>
-                <w:szCs w:val="28"/>
-              </w:rPr>
-            </w:pPr>
-            <w:r>
-              <w:rPr>
-                <w:sz w:val="28"/>
-                <w:szCs w:val="28"/>
-              </w:rPr>
-              <w:t>:</w:t>
-            </w:r>
-          </w:p>
-        </w:tc>
-        <w:tc>
-          <w:tcPr>
-            <w:tcW w:w="6088" w:type="dxa"/>
-            <w:shd w:val="clear" w:color="auto" w:fill="auto"/>
-          </w:tcPr>
-          <w:p>
-            <w:pPr>
-              <w:pStyle w:val="NoSpacing"/>
-              <w:rPr>
+              <w:rPr>
+                <w:b/>
                 <w:sz w:val="28"/>
                 <w:szCs w:val="28"/>
               </w:rPr>
@@ -741,8 +689,8 @@
           <w:szCs w:val="32"/>
         </w:rPr>
       </w:pPr>
-      <w:bookmarkStart w:id="7" w:name="FPE"/>
-      <w:bookmarkStart w:id="8" w:name="FPEIns"/>
+      <w:bookmarkStart w:id="6" w:name="FPE"/>
+      <w:bookmarkStart w:id="7" w:name="FPEIns"/>
       <w:r>
         <w:rPr>
           <w:b/>
@@ -775,9 +723,9 @@
         </w:rPr>
         <w:t xml:space="preserve"> </w:t>
       </w:r>
-      <w:bookmarkEnd w:id="7"/>
+      <w:bookmarkEnd w:id="6"/>
     </w:p>
-    <w:bookmarkEnd w:id="8"/>
+    <w:bookmarkEnd w:id="7"/>
     <w:p>
       <w:pPr>
         <w:pStyle w:val="NoSpacing"/>
@@ -799,7 +747,7 @@
           <w:szCs w:val="32"/>
         </w:rPr>
       </w:pPr>
-      <w:bookmarkStart w:id="9" w:name="FPEId"/>
+      <w:bookmarkStart w:id="8" w:name="FPEId"/>
       <w:r>
         <w:rPr>
           <w:b/>
@@ -832,7 +780,7 @@
         </w:rPr>
         <w:t xml:space="preserve"> </w:t>
       </w:r>
-      <w:bookmarkEnd w:id="9"/>
+      <w:bookmarkEnd w:id="8"/>
     </w:p>
     <w:sectPr>
       <w:headerReference w:type="even" r:id="rId7"/>

</xml_diff>